<commit_message>
Compiling into final documentation
</commit_message>
<xml_diff>
--- a/Documentation/Documentation.docx
+++ b/Documentation/Documentation.docx
@@ -4,10 +4,12 @@
   <w:body>
     <w:p>
       <w:pPr>
-        <w:pStyle w:val="Heading2"/>
         <w:jc w:val="center"/>
       </w:pPr>
       <w:r>
+        <w:rPr>
+          <w:sz w:val="40"/>
+        </w:rPr>
         <w:t>VoIP phone User Manual</w:t>
       </w:r>
     </w:p>
@@ -50,13 +52,149 @@
       <w:r>
         <w:t xml:space="preserve">phone that can communicate with other EE52 VoIP phones. The user controls the phone by using a 128x32 </w:t>
       </w:r>
+      <w:r>
+        <w:t xml:space="preserve">display and a 4x4 keypad. There is a headphone and microphone jack that a headset can be plugged into, and there is a button for putting the phone “on-the-hook” to </w:t>
+      </w:r>
+      <w:proofErr w:type="spellStart"/>
+      <w:r>
+        <w:t>hangup</w:t>
+      </w:r>
+      <w:proofErr w:type="spellEnd"/>
+      <w:r>
+        <w:t xml:space="preserve"> the call.</w:t>
+      </w:r>
     </w:p>
     <w:p>
       <w:r>
         <w:br w:type="page"/>
       </w:r>
-    </w:p>
-    <w:p>
+      <w:r>
+        <w:lastRenderedPageBreak/>
+        <w:br/>
+      </w:r>
+    </w:p>
+    <w:sdt>
+      <w:sdtPr>
+        <w:id w:val="-920946816"/>
+        <w:docPartObj>
+          <w:docPartGallery w:val="Table of Contents"/>
+          <w:docPartUnique/>
+        </w:docPartObj>
+      </w:sdtPr>
+      <w:sdtEndPr>
+        <w:rPr>
+          <w:rFonts w:asciiTheme="minorHAnsi" w:eastAsiaTheme="minorHAnsi" w:hAnsiTheme="minorHAnsi" w:cstheme="minorBidi"/>
+          <w:b/>
+          <w:bCs/>
+          <w:noProof/>
+          <w:color w:val="auto"/>
+          <w:sz w:val="22"/>
+          <w:szCs w:val="22"/>
+        </w:rPr>
+      </w:sdtEndPr>
+      <w:sdtContent>
+        <w:p>
+          <w:pPr>
+            <w:pStyle w:val="TOCHeading"/>
+          </w:pPr>
+          <w:r>
+            <w:t>Contents</w:t>
+          </w:r>
+        </w:p>
+        <w:p>
+          <w:fldSimple w:instr=" TOC \o &quot;1-3&quot; \h \z \u ">
+            <w:r>
+              <w:rPr>
+                <w:b/>
+                <w:bCs/>
+                <w:noProof/>
+              </w:rPr>
+              <w:t>No table of contents entries found.</w:t>
+            </w:r>
+          </w:fldSimple>
+        </w:p>
+      </w:sdtContent>
+    </w:sdt>
+    <w:p>
+      <w:r>
+        <w:br/>
+      </w:r>
+    </w:p>
+    <w:p>
+      <w:r>
+        <w:br w:type="page"/>
+      </w:r>
+    </w:p>
+    <w:p>
+      <w:pPr>
+        <w:pStyle w:val="Heading1"/>
+      </w:pPr>
+      <w:r>
+        <w:lastRenderedPageBreak/>
+        <w:t>System Specifications</w:t>
+      </w:r>
+    </w:p>
+    <w:p>
+      <w:pPr>
+        <w:rPr>
+          <w:rFonts w:asciiTheme="majorHAnsi" w:eastAsiaTheme="majorEastAsia" w:hAnsiTheme="majorHAnsi" w:cstheme="majorBidi"/>
+          <w:color w:val="2F5496" w:themeColor="accent1" w:themeShade="BF"/>
+          <w:sz w:val="32"/>
+          <w:szCs w:val="32"/>
+        </w:rPr>
+      </w:pPr>
+      <w:r>
+        <w:br w:type="page"/>
+      </w:r>
+    </w:p>
+    <w:p>
+      <w:pPr>
+        <w:pStyle w:val="Heading1"/>
+      </w:pPr>
+      <w:r>
+        <w:lastRenderedPageBreak/>
+        <w:t>Startup</w:t>
+      </w:r>
+    </w:p>
+    <w:p>
+      <w:pPr>
+        <w:rPr>
+          <w:rFonts w:asciiTheme="majorHAnsi" w:eastAsiaTheme="majorEastAsia" w:hAnsiTheme="majorHAnsi" w:cstheme="majorBidi"/>
+          <w:color w:val="2F5496" w:themeColor="accent1" w:themeShade="BF"/>
+          <w:sz w:val="32"/>
+          <w:szCs w:val="32"/>
+        </w:rPr>
+      </w:pPr>
+      <w:r>
+        <w:br w:type="page"/>
+      </w:r>
+    </w:p>
+    <w:p>
+      <w:pPr>
+        <w:pStyle w:val="Heading1"/>
+      </w:pPr>
+      <w:r>
+        <w:lastRenderedPageBreak/>
+        <w:t>Interfacing with the phone</w:t>
+      </w:r>
+    </w:p>
+    <w:p>
+      <w:pPr>
+        <w:rPr>
+          <w:rFonts w:asciiTheme="majorHAnsi" w:eastAsiaTheme="majorEastAsia" w:hAnsiTheme="majorHAnsi" w:cstheme="majorBidi"/>
+          <w:color w:val="2F5496" w:themeColor="accent1" w:themeShade="BF"/>
+          <w:sz w:val="32"/>
+          <w:szCs w:val="32"/>
+        </w:rPr>
+      </w:pPr>
+      <w:r>
+        <w:br w:type="page"/>
+      </w:r>
+    </w:p>
+    <w:p>
+      <w:pPr>
+        <w:pStyle w:val="Heading1"/>
+      </w:pPr>
       <w:bookmarkStart w:id="0" w:name="_GoBack"/>
       <w:bookmarkEnd w:id="0"/>
     </w:p>
@@ -468,6 +606,27 @@
     <w:name w:val="Normal"/>
     <w:qFormat/>
   </w:style>
+  <w:style w:type="paragraph" w:styleId="Heading1">
+    <w:name w:val="heading 1"/>
+    <w:basedOn w:val="Normal"/>
+    <w:next w:val="Normal"/>
+    <w:link w:val="Heading1Char"/>
+    <w:uiPriority w:val="9"/>
+    <w:qFormat/>
+    <w:rsid w:val="008F3A91"/>
+    <w:pPr>
+      <w:keepNext/>
+      <w:keepLines/>
+      <w:spacing w:before="240" w:after="0"/>
+      <w:outlineLvl w:val="0"/>
+    </w:pPr>
+    <w:rPr>
+      <w:rFonts w:asciiTheme="majorHAnsi" w:eastAsiaTheme="majorEastAsia" w:hAnsiTheme="majorHAnsi" w:cstheme="majorBidi"/>
+      <w:color w:val="2F5496" w:themeColor="accent1" w:themeShade="BF"/>
+      <w:sz w:val="32"/>
+      <w:szCs w:val="32"/>
+    </w:rPr>
+  </w:style>
   <w:style w:type="paragraph" w:styleId="Heading2">
     <w:name w:val="heading 2"/>
     <w:basedOn w:val="Normal"/>
@@ -528,6 +687,55 @@
       <w:color w:val="2F5496" w:themeColor="accent1" w:themeShade="BF"/>
       <w:sz w:val="26"/>
       <w:szCs w:val="26"/>
+    </w:rPr>
+  </w:style>
+  <w:style w:type="character" w:customStyle="1" w:styleId="Heading1Char">
+    <w:name w:val="Heading 1 Char"/>
+    <w:basedOn w:val="DefaultParagraphFont"/>
+    <w:link w:val="Heading1"/>
+    <w:uiPriority w:val="9"/>
+    <w:rsid w:val="008F3A91"/>
+    <w:rPr>
+      <w:rFonts w:asciiTheme="majorHAnsi" w:eastAsiaTheme="majorEastAsia" w:hAnsiTheme="majorHAnsi" w:cstheme="majorBidi"/>
+      <w:color w:val="2F5496" w:themeColor="accent1" w:themeShade="BF"/>
+      <w:sz w:val="32"/>
+      <w:szCs w:val="32"/>
+    </w:rPr>
+  </w:style>
+  <w:style w:type="paragraph" w:styleId="TOCHeading">
+    <w:name w:val="TOC Heading"/>
+    <w:basedOn w:val="Heading1"/>
+    <w:next w:val="Normal"/>
+    <w:uiPriority w:val="39"/>
+    <w:unhideWhenUsed/>
+    <w:qFormat/>
+    <w:rsid w:val="008F3A91"/>
+    <w:pPr>
+      <w:outlineLvl w:val="9"/>
+    </w:pPr>
+  </w:style>
+  <w:style w:type="paragraph" w:styleId="TOC2">
+    <w:name w:val="toc 2"/>
+    <w:basedOn w:val="Normal"/>
+    <w:next w:val="Normal"/>
+    <w:autoRedefine/>
+    <w:uiPriority w:val="39"/>
+    <w:unhideWhenUsed/>
+    <w:rsid w:val="008F3A91"/>
+    <w:pPr>
+      <w:spacing w:after="100"/>
+      <w:ind w:left="220"/>
+    </w:pPr>
+  </w:style>
+  <w:style w:type="character" w:styleId="Hyperlink">
+    <w:name w:val="Hyperlink"/>
+    <w:basedOn w:val="DefaultParagraphFont"/>
+    <w:uiPriority w:val="99"/>
+    <w:unhideWhenUsed/>
+    <w:rsid w:val="008F3A91"/>
+    <w:rPr>
+      <w:color w:val="0563C1" w:themeColor="hyperlink"/>
+      <w:u w:val="single"/>
     </w:rPr>
   </w:style>
 </w:styles>
@@ -792,4 +1000,16 @@
     </a:ext>
   </a:extLst>
 </a:theme>
+</file>
+
+<file path=customXml/item1.xml><?xml version="1.0" encoding="utf-8"?>
+<b:Sources xmlns:b="http://schemas.openxmlformats.org/officeDocument/2006/bibliography" xmlns="http://schemas.openxmlformats.org/officeDocument/2006/bibliography" SelectedStyle="\APASixthEditionOfficeOnline.xsl" StyleName="APA" Version="6"/>
+</file>
+
+<file path=customXml/itemProps1.xml><?xml version="1.0" encoding="utf-8"?>
+<ds:datastoreItem xmlns:ds="http://schemas.openxmlformats.org/officeDocument/2006/customXml" ds:itemID="{FA6D2FB2-ADCC-422F-9AC6-5C4AB7C4055E}">
+  <ds:schemaRefs>
+    <ds:schemaRef ds:uri="http://schemas.openxmlformats.org/officeDocument/2006/bibliography"/>
+  </ds:schemaRefs>
+</ds:datastoreItem>
 </file>
</xml_diff>